<commit_message>
Correcciones v2 post Entrega TP2
</commit_message>
<xml_diff>
--- a/TP_TIERRA_MEDIA/Documentacion y Diagramas/TP2/Analisis Impacto de Cambios para TP2.docx
+++ b/TP_TIERRA_MEDIA/Documentacion y Diagramas/TP2/Analisis Impacto de Cambios para TP2.docx
@@ -726,6 +726,35 @@
         </w:rPr>
         <w:t xml:space="preserve"> para que contemplen la posibilidad que el usuario requiera más de un ticket para su familia y también para determinar si el usuario es extranjero o no.  Estas validaciones fueron incluidas en la lógica de la clase.</w:t>
       </w:r>
+      <w:r>
+        <w:rPr>
+          <w:rFonts w:ascii="Times New Roman" w:eastAsia="Times New Roman" w:hAnsi="Times New Roman" w:cs="Times New Roman"/>
+          <w:sz w:val="24"/>
+          <w:szCs w:val="24"/>
+          <w:lang w:eastAsia="es-ES"/>
+        </w:rPr>
+        <w:t xml:space="preserve">  Como la promoción familiar puede ser acumulativa con otras promociones (excepto con la </w:t>
+      </w:r>
+      <w:proofErr w:type="spellStart"/>
+      <w:r>
+        <w:rPr>
+          <w:rFonts w:ascii="Times New Roman" w:eastAsia="Times New Roman" w:hAnsi="Times New Roman" w:cs="Times New Roman"/>
+          <w:sz w:val="24"/>
+          <w:szCs w:val="24"/>
+          <w:lang w:eastAsia="es-ES"/>
+        </w:rPr>
+        <w:t>promo</w:t>
+      </w:r>
+      <w:proofErr w:type="spellEnd"/>
+      <w:r>
+        <w:rPr>
+          <w:rFonts w:ascii="Times New Roman" w:eastAsia="Times New Roman" w:hAnsi="Times New Roman" w:cs="Times New Roman"/>
+          <w:sz w:val="24"/>
+          <w:szCs w:val="24"/>
+          <w:lang w:eastAsia="es-ES"/>
+        </w:rPr>
+        <w:t xml:space="preserve"> extranjero) se podrá aplicar la misma adicionalmente a cualquier persona no extranjera que compre 4 o más boletos para su grupo familiar.</w:t>
+      </w:r>
     </w:p>
     <w:p>
       <w:pPr>
@@ -813,6 +842,7 @@
           <w:szCs w:val="24"/>
           <w:lang w:eastAsia="es-ES"/>
         </w:rPr>
+        <w:lastRenderedPageBreak/>
         <w:t xml:space="preserve">En conclusión, el diseño soportó con algunas adaptaciones mínimas los nuevos requerimientos y se mejoraron los </w:t>
       </w:r>
       <w:proofErr w:type="spellStart"/>

</xml_diff>